<commit_message>
Update 9/6/2023 9:25PM EST
Updates as of 9:25PM EST on 9/6/2023.
</commit_message>
<xml_diff>
--- a/WAR CRIME PREVENTION SECURITY SYSTEMS/&SPECIFIC/&HAND WAR CRIME PREVENTION/20230906 - MCE123 Technology Development - Hand War Crime Prevention Security Systems - v1.0.1.7.docx
+++ b/WAR CRIME PREVENTION SECURITY SYSTEMS/&SPECIFIC/&HAND WAR CRIME PREVENTION/20230906 - MCE123 Technology Development - Hand War Crime Prevention Security Systems - v1.0.1.7.docx
@@ -536,7 +536,6 @@
         </w:rPr>
         <w:t>NEVER BE ALLOWED</w:t>
       </w:r>
-      <w:proofErr w:type="gramStart"/>
       <w:r>
         <w:rPr>
           <w:rFonts w:ascii="Courier New" w:hAnsi="Courier New" w:cs="Courier New"/>
@@ -554,11 +553,7 @@
         <w:t xml:space="preserve"> </w:t>
       </w:r>
       <w:r>
-        <w:t xml:space="preserve">  </w:t>
-      </w:r>
-      <w:proofErr w:type="gramEnd"/>
-      <w:r>
-        <w:t xml:space="preserve">                         </w:t>
+        <w:t xml:space="preserve">                           </w:t>
       </w:r>
       <w:r>
         <w:rPr>
@@ -632,7 +627,6 @@
         </w:rPr>
         <w:t xml:space="preserve">CRIME </w:t>
       </w:r>
-      <w:proofErr w:type="gramStart"/>
       <w:r>
         <w:rPr>
           <w:b/>
@@ -648,7 +642,6 @@
         </w:rPr>
         <w:t>;</w:t>
       </w:r>
-      <w:proofErr w:type="gramEnd"/>
     </w:p>
     <w:p>
       <w:pPr>
@@ -691,16 +684,7 @@
           <w:bCs/>
           <w:color w:val="FF0000"/>
         </w:rPr>
-        <w:t xml:space="preserve">DIGGING </w:t>
-      </w:r>
-      <w:proofErr w:type="gramStart"/>
-      <w:r>
-        <w:rPr>
-          <w:b/>
-          <w:bCs/>
-          <w:color w:val="FF0000"/>
-        </w:rPr>
-        <w:t>IN</w:t>
+        <w:t>DIGGING IN</w:t>
       </w:r>
       <w:r>
         <w:rPr>
@@ -709,7 +693,6 @@
         </w:rPr>
         <w:t>;</w:t>
       </w:r>
-      <w:proofErr w:type="gramEnd"/>
     </w:p>
     <w:p>
       <w:pPr>
@@ -754,14 +737,13 @@
         </w:rPr>
         <w:t xml:space="preserve">HAND </w:t>
       </w:r>
-      <w:proofErr w:type="gramStart"/>
-      <w:r>
-        <w:rPr>
-          <w:b/>
-          <w:bCs/>
-          <w:color w:val="FF0000"/>
-        </w:rPr>
-        <w:t>CLAW</w:t>
+      <w:r>
+        <w:rPr>
+          <w:b/>
+          <w:bCs/>
+          <w:color w:val="FF0000"/>
+        </w:rPr>
+        <w:t>ARTHRTIS</w:t>
       </w:r>
       <w:r>
         <w:rPr>
@@ -770,7 +752,6 @@
         </w:rPr>
         <w:t>;</w:t>
       </w:r>
-      <w:proofErr w:type="gramEnd"/>
     </w:p>
     <w:p>
       <w:pPr>
@@ -813,16 +794,7 @@
           <w:bCs/>
           <w:color w:val="FF0000"/>
         </w:rPr>
-        <w:t xml:space="preserve">HAND </w:t>
-      </w:r>
-      <w:proofErr w:type="gramStart"/>
-      <w:r>
-        <w:rPr>
-          <w:b/>
-          <w:bCs/>
-          <w:color w:val="FF0000"/>
-        </w:rPr>
-        <w:t>CRUSH</w:t>
+        <w:t>HAND CLAW</w:t>
       </w:r>
       <w:r>
         <w:rPr>
@@ -831,7 +803,6 @@
         </w:rPr>
         <w:t>;</w:t>
       </w:r>
-      <w:proofErr w:type="gramEnd"/>
     </w:p>
     <w:p>
       <w:pPr>
@@ -874,16 +845,7 @@
           <w:bCs/>
           <w:color w:val="FF0000"/>
         </w:rPr>
-        <w:t xml:space="preserve">HAND </w:t>
-      </w:r>
-      <w:proofErr w:type="gramStart"/>
-      <w:r>
-        <w:rPr>
-          <w:b/>
-          <w:bCs/>
-          <w:color w:val="FF0000"/>
-        </w:rPr>
-        <w:t>PAIN</w:t>
+        <w:t>HAND CRUSH</w:t>
       </w:r>
       <w:r>
         <w:rPr>
@@ -892,7 +854,6 @@
         </w:rPr>
         <w:t>;</w:t>
       </w:r>
-      <w:proofErr w:type="gramEnd"/>
     </w:p>
     <w:p>
       <w:pPr>
@@ -935,16 +896,15 @@
           <w:bCs/>
           <w:color w:val="FF0000"/>
         </w:rPr>
-        <w:t xml:space="preserve">HANDS </w:t>
-      </w:r>
-      <w:proofErr w:type="gramStart"/>
-      <w:r>
-        <w:rPr>
-          <w:b/>
-          <w:bCs/>
-          <w:color w:val="FF0000"/>
-        </w:rPr>
-        <w:t>PAIN</w:t>
+        <w:t xml:space="preserve">HAND </w:t>
+      </w:r>
+      <w:r>
+        <w:rPr>
+          <w:b/>
+          <w:bCs/>
+          <w:color w:val="FF0000"/>
+        </w:rPr>
+        <w:t>DULLNESS</w:t>
       </w:r>
       <w:r>
         <w:rPr>
@@ -953,7 +913,6 @@
         </w:rPr>
         <w:t>;</w:t>
       </w:r>
-      <w:proofErr w:type="gramEnd"/>
     </w:p>
     <w:p>
       <w:pPr>
@@ -998,14 +957,13 @@
         </w:rPr>
         <w:t xml:space="preserve">HAND </w:t>
       </w:r>
-      <w:proofErr w:type="gramStart"/>
-      <w:r>
-        <w:rPr>
-          <w:b/>
-          <w:bCs/>
-          <w:color w:val="FF0000"/>
-        </w:rPr>
-        <w:t>WARRANT</w:t>
+      <w:r>
+        <w:rPr>
+          <w:b/>
+          <w:bCs/>
+          <w:color w:val="FF0000"/>
+        </w:rPr>
+        <w:t>EXTEND</w:t>
       </w:r>
       <w:r>
         <w:rPr>
@@ -1014,7 +972,6 @@
         </w:rPr>
         <w:t>;</w:t>
       </w:r>
-      <w:proofErr w:type="gramEnd"/>
     </w:p>
     <w:p>
       <w:pPr>
@@ -1057,32 +1014,15 @@
           <w:bCs/>
           <w:color w:val="FF0000"/>
         </w:rPr>
-        <w:t>HAND</w:t>
-      </w:r>
-      <w:r>
-        <w:rPr>
-          <w:b/>
-          <w:bCs/>
-          <w:color w:val="FF0000"/>
-        </w:rPr>
-        <w:t>S</w:t>
-      </w:r>
-      <w:r>
-        <w:rPr>
-          <w:b/>
-          <w:bCs/>
-          <w:color w:val="FF0000"/>
-        </w:rPr>
-        <w:t xml:space="preserve"> </w:t>
-      </w:r>
-      <w:proofErr w:type="gramStart"/>
-      <w:r>
-        <w:rPr>
-          <w:b/>
-          <w:bCs/>
-          <w:color w:val="FF0000"/>
-        </w:rPr>
-        <w:t>WARRANT</w:t>
+        <w:t xml:space="preserve">HAND </w:t>
+      </w:r>
+      <w:r>
+        <w:rPr>
+          <w:b/>
+          <w:bCs/>
+          <w:color w:val="FF0000"/>
+        </w:rPr>
+        <w:t>FLOP</w:t>
       </w:r>
       <w:r>
         <w:rPr>
@@ -1091,7 +1031,6 @@
         </w:rPr>
         <w:t>;</w:t>
       </w:r>
-      <w:proofErr w:type="gramEnd"/>
     </w:p>
     <w:p>
       <w:pPr>
@@ -1134,16 +1073,15 @@
           <w:bCs/>
           <w:color w:val="FF0000"/>
         </w:rPr>
-        <w:t xml:space="preserve">STIFF </w:t>
-      </w:r>
-      <w:proofErr w:type="gramStart"/>
-      <w:r>
-        <w:rPr>
-          <w:b/>
-          <w:bCs/>
-          <w:color w:val="FF0000"/>
-        </w:rPr>
-        <w:t>HAND</w:t>
+        <w:t xml:space="preserve">HAND </w:t>
+      </w:r>
+      <w:r>
+        <w:rPr>
+          <w:b/>
+          <w:bCs/>
+          <w:color w:val="FF0000"/>
+        </w:rPr>
+        <w:t>FOLD</w:t>
       </w:r>
       <w:r>
         <w:rPr>
@@ -1152,7 +1090,6 @@
         </w:rPr>
         <w:t>;</w:t>
       </w:r>
-      <w:proofErr w:type="gramEnd"/>
     </w:p>
     <w:p>
       <w:pPr>
@@ -1195,7 +1132,7 @@
           <w:bCs/>
           <w:color w:val="FF0000"/>
         </w:rPr>
-        <w:t>STIFF HANDS</w:t>
+        <w:t>HAND PAIN</w:t>
       </w:r>
       <w:r>
         <w:rPr>
@@ -1215,6 +1152,455 @@
         </w:rPr>
       </w:pPr>
       <w:r>
+        <w:tab/>
+      </w:r>
+      <w:r>
+        <w:rPr>
+          <w:u w:val="single"/>
+        </w:rPr>
+        <w:t>PREVENTION SECURITY SYSTEM</w:t>
+      </w:r>
+      <w:r>
+        <w:rPr>
+          <w:u w:val="single"/>
+        </w:rPr>
+        <w:t>:</w:t>
+      </w:r>
+      <w:r>
+        <w:t xml:space="preserve"> </w:t>
+      </w:r>
+      <w:r>
+        <w:rPr>
+          <w:b/>
+          <w:bCs/>
+          <w:color w:val="FF0000"/>
+        </w:rPr>
+        <w:t xml:space="preserve">ANY </w:t>
+      </w:r>
+      <w:r>
+        <w:rPr>
+          <w:b/>
+          <w:bCs/>
+          <w:color w:val="FF0000"/>
+        </w:rPr>
+        <w:t>HANDS PAIN</w:t>
+      </w:r>
+      <w:r>
+        <w:rPr>
+          <w:b/>
+          <w:bCs/>
+        </w:rPr>
+        <w:t>;</w:t>
+      </w:r>
+    </w:p>
+    <w:p>
+      <w:pPr>
+        <w:ind w:left="360"/>
+        <w:jc w:val="both"/>
+        <w:rPr>
+          <w:b/>
+          <w:bCs/>
+        </w:rPr>
+      </w:pPr>
+      <w:r>
+        <w:tab/>
+      </w:r>
+      <w:r>
+        <w:rPr>
+          <w:u w:val="single"/>
+        </w:rPr>
+        <w:t>PREVENTION SECURITY SYSTEM</w:t>
+      </w:r>
+      <w:r>
+        <w:rPr>
+          <w:u w:val="single"/>
+        </w:rPr>
+        <w:t>:</w:t>
+      </w:r>
+      <w:r>
+        <w:t xml:space="preserve"> </w:t>
+      </w:r>
+      <w:r>
+        <w:rPr>
+          <w:b/>
+          <w:bCs/>
+          <w:color w:val="FF0000"/>
+        </w:rPr>
+        <w:t xml:space="preserve">ANY </w:t>
+      </w:r>
+      <w:r>
+        <w:rPr>
+          <w:b/>
+          <w:bCs/>
+          <w:color w:val="FF0000"/>
+        </w:rPr>
+        <w:t xml:space="preserve">HAND </w:t>
+      </w:r>
+      <w:r>
+        <w:rPr>
+          <w:b/>
+          <w:bCs/>
+          <w:color w:val="FF0000"/>
+        </w:rPr>
+        <w:t>PINCER</w:t>
+      </w:r>
+      <w:r>
+        <w:rPr>
+          <w:b/>
+          <w:bCs/>
+        </w:rPr>
+        <w:t>;</w:t>
+      </w:r>
+    </w:p>
+    <w:p>
+      <w:pPr>
+        <w:ind w:left="360"/>
+        <w:jc w:val="both"/>
+        <w:rPr>
+          <w:b/>
+          <w:bCs/>
+        </w:rPr>
+      </w:pPr>
+      <w:r>
+        <w:tab/>
+      </w:r>
+      <w:r>
+        <w:rPr>
+          <w:u w:val="single"/>
+        </w:rPr>
+        <w:t>PREVENTION SECURITY SYSTEM</w:t>
+      </w:r>
+      <w:r>
+        <w:rPr>
+          <w:u w:val="single"/>
+        </w:rPr>
+        <w:t>:</w:t>
+      </w:r>
+      <w:r>
+        <w:t xml:space="preserve"> </w:t>
+      </w:r>
+      <w:r>
+        <w:rPr>
+          <w:b/>
+          <w:bCs/>
+          <w:color w:val="FF0000"/>
+        </w:rPr>
+        <w:t xml:space="preserve">ANY </w:t>
+      </w:r>
+      <w:r>
+        <w:rPr>
+          <w:b/>
+          <w:bCs/>
+          <w:color w:val="FF0000"/>
+        </w:rPr>
+        <w:t xml:space="preserve">HAND </w:t>
+      </w:r>
+      <w:r>
+        <w:rPr>
+          <w:b/>
+          <w:bCs/>
+          <w:color w:val="FF0000"/>
+        </w:rPr>
+        <w:t>POP</w:t>
+      </w:r>
+      <w:r>
+        <w:rPr>
+          <w:b/>
+          <w:bCs/>
+        </w:rPr>
+        <w:t>;</w:t>
+      </w:r>
+    </w:p>
+    <w:p>
+      <w:pPr>
+        <w:ind w:left="360"/>
+        <w:jc w:val="both"/>
+        <w:rPr>
+          <w:b/>
+          <w:bCs/>
+        </w:rPr>
+      </w:pPr>
+      <w:r>
+        <w:tab/>
+      </w:r>
+      <w:r>
+        <w:rPr>
+          <w:u w:val="single"/>
+        </w:rPr>
+        <w:t>PREVENTION SECURITY SYSTEM</w:t>
+      </w:r>
+      <w:r>
+        <w:rPr>
+          <w:u w:val="single"/>
+        </w:rPr>
+        <w:t>:</w:t>
+      </w:r>
+      <w:r>
+        <w:t xml:space="preserve"> </w:t>
+      </w:r>
+      <w:r>
+        <w:rPr>
+          <w:b/>
+          <w:bCs/>
+          <w:color w:val="FF0000"/>
+        </w:rPr>
+        <w:t xml:space="preserve">ANY </w:t>
+      </w:r>
+      <w:r>
+        <w:rPr>
+          <w:b/>
+          <w:bCs/>
+          <w:color w:val="FF0000"/>
+        </w:rPr>
+        <w:t xml:space="preserve">HAND </w:t>
+      </w:r>
+      <w:r>
+        <w:rPr>
+          <w:b/>
+          <w:bCs/>
+          <w:color w:val="FF0000"/>
+        </w:rPr>
+        <w:t>STIFFNESS</w:t>
+      </w:r>
+      <w:r>
+        <w:rPr>
+          <w:b/>
+          <w:bCs/>
+        </w:rPr>
+        <w:t>;</w:t>
+      </w:r>
+    </w:p>
+    <w:p>
+      <w:pPr>
+        <w:ind w:left="360"/>
+        <w:jc w:val="both"/>
+        <w:rPr>
+          <w:b/>
+          <w:bCs/>
+        </w:rPr>
+      </w:pPr>
+      <w:r>
+        <w:tab/>
+      </w:r>
+      <w:r>
+        <w:rPr>
+          <w:u w:val="single"/>
+        </w:rPr>
+        <w:t>PREVENTION SECURITY SYSTEM</w:t>
+      </w:r>
+      <w:r>
+        <w:rPr>
+          <w:u w:val="single"/>
+        </w:rPr>
+        <w:t>:</w:t>
+      </w:r>
+      <w:r>
+        <w:t xml:space="preserve"> </w:t>
+      </w:r>
+      <w:r>
+        <w:rPr>
+          <w:b/>
+          <w:bCs/>
+          <w:color w:val="FF0000"/>
+        </w:rPr>
+        <w:t xml:space="preserve">ANY </w:t>
+      </w:r>
+      <w:r>
+        <w:rPr>
+          <w:b/>
+          <w:bCs/>
+          <w:color w:val="FF0000"/>
+        </w:rPr>
+        <w:t>HAND WARRANT</w:t>
+      </w:r>
+      <w:r>
+        <w:rPr>
+          <w:b/>
+          <w:bCs/>
+        </w:rPr>
+        <w:t>;</w:t>
+      </w:r>
+    </w:p>
+    <w:p>
+      <w:pPr>
+        <w:ind w:left="360"/>
+        <w:jc w:val="both"/>
+        <w:rPr>
+          <w:b/>
+          <w:bCs/>
+        </w:rPr>
+      </w:pPr>
+      <w:r>
+        <w:tab/>
+      </w:r>
+      <w:r>
+        <w:rPr>
+          <w:u w:val="single"/>
+        </w:rPr>
+        <w:t>PREVENTION SECURITY SYSTEM</w:t>
+      </w:r>
+      <w:r>
+        <w:rPr>
+          <w:u w:val="single"/>
+        </w:rPr>
+        <w:t>:</w:t>
+      </w:r>
+      <w:r>
+        <w:t xml:space="preserve"> </w:t>
+      </w:r>
+      <w:r>
+        <w:rPr>
+          <w:b/>
+          <w:bCs/>
+          <w:color w:val="FF0000"/>
+        </w:rPr>
+        <w:t xml:space="preserve">ANY </w:t>
+      </w:r>
+      <w:r>
+        <w:rPr>
+          <w:b/>
+          <w:bCs/>
+          <w:color w:val="FF0000"/>
+        </w:rPr>
+        <w:t>HAND</w:t>
+      </w:r>
+      <w:r>
+        <w:rPr>
+          <w:b/>
+          <w:bCs/>
+          <w:color w:val="FF0000"/>
+        </w:rPr>
+        <w:t>S</w:t>
+      </w:r>
+      <w:r>
+        <w:rPr>
+          <w:b/>
+          <w:bCs/>
+          <w:color w:val="FF0000"/>
+        </w:rPr>
+        <w:t xml:space="preserve"> WARRANT</w:t>
+      </w:r>
+      <w:r>
+        <w:rPr>
+          <w:b/>
+          <w:bCs/>
+        </w:rPr>
+        <w:t>;</w:t>
+      </w:r>
+    </w:p>
+    <w:p>
+      <w:pPr>
+        <w:ind w:left="360"/>
+        <w:jc w:val="both"/>
+        <w:rPr>
+          <w:b/>
+          <w:bCs/>
+        </w:rPr>
+      </w:pPr>
+      <w:r>
+        <w:tab/>
+      </w:r>
+      <w:r>
+        <w:rPr>
+          <w:u w:val="single"/>
+        </w:rPr>
+        <w:t>PREVENTION SECURITY SYSTEM</w:t>
+      </w:r>
+      <w:r>
+        <w:rPr>
+          <w:u w:val="single"/>
+        </w:rPr>
+        <w:t>:</w:t>
+      </w:r>
+      <w:r>
+        <w:t xml:space="preserve"> </w:t>
+      </w:r>
+      <w:r>
+        <w:rPr>
+          <w:b/>
+          <w:bCs/>
+          <w:color w:val="FF0000"/>
+        </w:rPr>
+        <w:t xml:space="preserve">ANY </w:t>
+      </w:r>
+      <w:r>
+        <w:rPr>
+          <w:b/>
+          <w:bCs/>
+          <w:color w:val="FF0000"/>
+        </w:rPr>
+        <w:t>STIFF HAND</w:t>
+      </w:r>
+      <w:r>
+        <w:rPr>
+          <w:b/>
+          <w:bCs/>
+        </w:rPr>
+        <w:t>;</w:t>
+      </w:r>
+    </w:p>
+    <w:p>
+      <w:pPr>
+        <w:ind w:left="360"/>
+        <w:jc w:val="both"/>
+        <w:rPr>
+          <w:b/>
+          <w:bCs/>
+        </w:rPr>
+      </w:pPr>
+      <w:r>
+        <w:tab/>
+      </w:r>
+      <w:r>
+        <w:rPr>
+          <w:u w:val="single"/>
+        </w:rPr>
+        <w:t>PREVENTION SECURITY SYSTEM</w:t>
+      </w:r>
+      <w:r>
+        <w:rPr>
+          <w:u w:val="single"/>
+        </w:rPr>
+        <w:t>:</w:t>
+      </w:r>
+      <w:r>
+        <w:t xml:space="preserve"> </w:t>
+      </w:r>
+      <w:r>
+        <w:rPr>
+          <w:b/>
+          <w:bCs/>
+          <w:color w:val="FF0000"/>
+        </w:rPr>
+        <w:t xml:space="preserve">ANY </w:t>
+      </w:r>
+      <w:r>
+        <w:rPr>
+          <w:b/>
+          <w:bCs/>
+          <w:color w:val="FF0000"/>
+        </w:rPr>
+        <w:t>STIFF HANDS</w:t>
+      </w:r>
+      <w:r>
+        <w:rPr>
+          <w:b/>
+          <w:bCs/>
+        </w:rPr>
+        <w:t>;</w:t>
+      </w:r>
+    </w:p>
+    <w:p>
+      <w:pPr>
+        <w:ind w:left="360"/>
+        <w:jc w:val="both"/>
+        <w:rPr>
+          <w:b/>
+          <w:bCs/>
+        </w:rPr>
+      </w:pPr>
+      <w:r>
+        <w:lastRenderedPageBreak/>
         <w:tab/>
       </w:r>
       <w:r>

</xml_diff>